<commit_message>
add server side error handling and try the AJAX add and delete
</commit_message>
<xml_diff>
--- a/cumulative/test3.docx
+++ b/cumulative/test3.docx
@@ -13,10 +13,10 @@
     <w:p>
       <w:r>
         <w:drawing>
-          <wp:inline distT="0" distB="0" distL="0" distR="0" wp14:anchorId="0282464E" wp14:editId="36AB7B11">
-            <wp:extent cx="6645910" cy="566420"/>
-            <wp:effectExtent l="0" t="0" r="2540" b="5080"/>
-            <wp:docPr id="166739205" name="圖片 1"/>
+          <wp:inline distT="0" distB="0" distL="0" distR="0" wp14:anchorId="4CFDE7CD" wp14:editId="72779E33">
+            <wp:extent cx="6645910" cy="2745105"/>
+            <wp:effectExtent l="0" t="0" r="2540" b="0"/>
+            <wp:docPr id="1342238468" name="圖片 1" descr="一張含有 文字, 螢幕擷取畫面, 黑與白, 字型 的圖片&#10;&#10;自動產生的描述"/>
             <wp:cNvGraphicFramePr>
               <a:graphicFrameLocks xmlns:a="http://schemas.openxmlformats.org/drawingml/2006/main" noChangeAspect="1"/>
             </wp:cNvGraphicFramePr>
@@ -24,7 +24,7 @@
               <a:graphicData uri="http://schemas.openxmlformats.org/drawingml/2006/picture">
                 <pic:pic xmlns:pic="http://schemas.openxmlformats.org/drawingml/2006/picture">
                   <pic:nvPicPr>
-                    <pic:cNvPr id="166739205" name=""/>
+                    <pic:cNvPr id="1342238468" name="圖片 1" descr="一張含有 文字, 螢幕擷取畫面, 黑與白, 字型 的圖片&#10;&#10;自動產生的描述"/>
                     <pic:cNvPicPr/>
                   </pic:nvPicPr>
                   <pic:blipFill>
@@ -36,7 +36,7 @@
                   <pic:spPr>
                     <a:xfrm>
                       <a:off x="0" y="0"/>
-                      <a:ext cx="6645910" cy="566420"/>
+                      <a:ext cx="6645910" cy="2745105"/>
                     </a:xfrm>
                     <a:prstGeom prst="rect">
                       <a:avLst/>
@@ -60,10 +60,10 @@
     <w:p>
       <w:r>
         <w:drawing>
-          <wp:inline distT="0" distB="0" distL="0" distR="0" wp14:anchorId="35E519C2" wp14:editId="4CAE9DBD">
-            <wp:extent cx="4330923" cy="2387723"/>
-            <wp:effectExtent l="0" t="0" r="0" b="0"/>
-            <wp:docPr id="902358158" name="圖片 1" descr="一張含有 文字, 螢幕擷取畫面, 字型, 數字 的圖片&#10;&#10;自動產生的描述"/>
+          <wp:inline distT="0" distB="0" distL="0" distR="0" wp14:anchorId="35F63209" wp14:editId="3F8C835C">
+            <wp:extent cx="1542426" cy="1094509"/>
+            <wp:effectExtent l="0" t="0" r="635" b="0"/>
+            <wp:docPr id="1092852676" name="圖片 1" descr="一張含有 文字, 螢幕擷取畫面, 字型, 數字 的圖片&#10;&#10;自動產生的描述"/>
             <wp:cNvGraphicFramePr>
               <a:graphicFrameLocks xmlns:a="http://schemas.openxmlformats.org/drawingml/2006/main" noChangeAspect="1"/>
             </wp:cNvGraphicFramePr>
@@ -71,7 +71,7 @@
               <a:graphicData uri="http://schemas.openxmlformats.org/drawingml/2006/picture">
                 <pic:pic xmlns:pic="http://schemas.openxmlformats.org/drawingml/2006/picture">
                   <pic:nvPicPr>
-                    <pic:cNvPr id="902358158" name="圖片 1" descr="一張含有 文字, 螢幕擷取畫面, 字型, 數字 的圖片&#10;&#10;自動產生的描述"/>
+                    <pic:cNvPr id="1092852676" name="圖片 1" descr="一張含有 文字, 螢幕擷取畫面, 字型, 數字 的圖片&#10;&#10;自動產生的描述"/>
                     <pic:cNvPicPr/>
                   </pic:nvPicPr>
                   <pic:blipFill>
@@ -83,7 +83,192 @@
                   <pic:spPr>
                     <a:xfrm>
                       <a:off x="0" y="0"/>
-                      <a:ext cx="4330923" cy="2387723"/>
+                      <a:ext cx="1550800" cy="1100451"/>
+                    </a:xfrm>
+                    <a:prstGeom prst="rect">
+                      <a:avLst/>
+                    </a:prstGeom>
+                  </pic:spPr>
+                </pic:pic>
+              </a:graphicData>
+            </a:graphic>
+          </wp:inline>
+        </w:drawing>
+      </w:r>
+      <w:r>
+        <w:drawing>
+          <wp:inline distT="0" distB="0" distL="0" distR="0" wp14:anchorId="010F23FC" wp14:editId="06F00403">
+            <wp:extent cx="2008909" cy="1035203"/>
+            <wp:effectExtent l="0" t="0" r="0" b="0"/>
+            <wp:docPr id="2098968131" name="圖片 1" descr="一張含有 文字, 螢幕擷取畫面, 字型, 數字 的圖片&#10;&#10;自動產生的描述"/>
+            <wp:cNvGraphicFramePr>
+              <a:graphicFrameLocks xmlns:a="http://schemas.openxmlformats.org/drawingml/2006/main" noChangeAspect="1"/>
+            </wp:cNvGraphicFramePr>
+            <a:graphic xmlns:a="http://schemas.openxmlformats.org/drawingml/2006/main">
+              <a:graphicData uri="http://schemas.openxmlformats.org/drawingml/2006/picture">
+                <pic:pic xmlns:pic="http://schemas.openxmlformats.org/drawingml/2006/picture">
+                  <pic:nvPicPr>
+                    <pic:cNvPr id="2098968131" name="圖片 1" descr="一張含有 文字, 螢幕擷取畫面, 字型, 數字 的圖片&#10;&#10;自動產生的描述"/>
+                    <pic:cNvPicPr/>
+                  </pic:nvPicPr>
+                  <pic:blipFill>
+                    <a:blip r:embed="rId6"/>
+                    <a:stretch>
+                      <a:fillRect/>
+                    </a:stretch>
+                  </pic:blipFill>
+                  <pic:spPr>
+                    <a:xfrm>
+                      <a:off x="0" y="0"/>
+                      <a:ext cx="2038922" cy="1050669"/>
+                    </a:xfrm>
+                    <a:prstGeom prst="rect">
+                      <a:avLst/>
+                    </a:prstGeom>
+                  </pic:spPr>
+                </pic:pic>
+              </a:graphicData>
+            </a:graphic>
+          </wp:inline>
+        </w:drawing>
+      </w:r>
+      <w:r>
+        <w:drawing>
+          <wp:inline distT="0" distB="0" distL="0" distR="0" wp14:anchorId="2F6E597C" wp14:editId="64E122CF">
+            <wp:extent cx="1946958" cy="962141"/>
+            <wp:effectExtent l="0" t="0" r="0" b="9525"/>
+            <wp:docPr id="562168477" name="圖片 1" descr="一張含有 文字, 螢幕擷取畫面, 字型, 行 的圖片&#10;&#10;自動產生的描述"/>
+            <wp:cNvGraphicFramePr>
+              <a:graphicFrameLocks xmlns:a="http://schemas.openxmlformats.org/drawingml/2006/main" noChangeAspect="1"/>
+            </wp:cNvGraphicFramePr>
+            <a:graphic xmlns:a="http://schemas.openxmlformats.org/drawingml/2006/main">
+              <a:graphicData uri="http://schemas.openxmlformats.org/drawingml/2006/picture">
+                <pic:pic xmlns:pic="http://schemas.openxmlformats.org/drawingml/2006/picture">
+                  <pic:nvPicPr>
+                    <pic:cNvPr id="562168477" name="圖片 1" descr="一張含有 文字, 螢幕擷取畫面, 字型, 行 的圖片&#10;&#10;自動產生的描述"/>
+                    <pic:cNvPicPr/>
+                  </pic:nvPicPr>
+                  <pic:blipFill>
+                    <a:blip r:embed="rId7"/>
+                    <a:stretch>
+                      <a:fillRect/>
+                    </a:stretch>
+                  </pic:blipFill>
+                  <pic:spPr>
+                    <a:xfrm>
+                      <a:off x="0" y="0"/>
+                      <a:ext cx="1962341" cy="969743"/>
+                    </a:xfrm>
+                    <a:prstGeom prst="rect">
+                      <a:avLst/>
+                    </a:prstGeom>
+                  </pic:spPr>
+                </pic:pic>
+              </a:graphicData>
+            </a:graphic>
+          </wp:inline>
+        </w:drawing>
+      </w:r>
+      <w:r>
+        <w:drawing>
+          <wp:inline distT="0" distB="0" distL="0" distR="0" wp14:anchorId="09FAAEC2" wp14:editId="37C6B62B">
+            <wp:extent cx="2109285" cy="827866"/>
+            <wp:effectExtent l="0" t="0" r="5715" b="0"/>
+            <wp:docPr id="655409011" name="圖片 1" descr="一張含有 文字, 螢幕擷取畫面, 字型, 行 的圖片&#10;&#10;自動產生的描述"/>
+            <wp:cNvGraphicFramePr>
+              <a:graphicFrameLocks xmlns:a="http://schemas.openxmlformats.org/drawingml/2006/main" noChangeAspect="1"/>
+            </wp:cNvGraphicFramePr>
+            <a:graphic xmlns:a="http://schemas.openxmlformats.org/drawingml/2006/main">
+              <a:graphicData uri="http://schemas.openxmlformats.org/drawingml/2006/picture">
+                <pic:pic xmlns:pic="http://schemas.openxmlformats.org/drawingml/2006/picture">
+                  <pic:nvPicPr>
+                    <pic:cNvPr id="655409011" name="圖片 1" descr="一張含有 文字, 螢幕擷取畫面, 字型, 行 的圖片&#10;&#10;自動產生的描述"/>
+                    <pic:cNvPicPr/>
+                  </pic:nvPicPr>
+                  <pic:blipFill>
+                    <a:blip r:embed="rId8"/>
+                    <a:stretch>
+                      <a:fillRect/>
+                    </a:stretch>
+                  </pic:blipFill>
+                  <pic:spPr>
+                    <a:xfrm>
+                      <a:off x="0" y="0"/>
+                      <a:ext cx="2127765" cy="835119"/>
+                    </a:xfrm>
+                    <a:prstGeom prst="rect">
+                      <a:avLst/>
+                    </a:prstGeom>
+                  </pic:spPr>
+                </pic:pic>
+              </a:graphicData>
+            </a:graphic>
+          </wp:inline>
+        </w:drawing>
+      </w:r>
+      <w:r>
+        <w:drawing>
+          <wp:inline distT="0" distB="0" distL="0" distR="0" wp14:anchorId="5494E36F" wp14:editId="75368051">
+            <wp:extent cx="2406073" cy="935695"/>
+            <wp:effectExtent l="0" t="0" r="0" b="0"/>
+            <wp:docPr id="935054437" name="圖片 1" descr="一張含有 文字, 螢幕擷取畫面, 字型, 數字 的圖片&#10;&#10;自動產生的描述"/>
+            <wp:cNvGraphicFramePr>
+              <a:graphicFrameLocks xmlns:a="http://schemas.openxmlformats.org/drawingml/2006/main" noChangeAspect="1"/>
+            </wp:cNvGraphicFramePr>
+            <a:graphic xmlns:a="http://schemas.openxmlformats.org/drawingml/2006/main">
+              <a:graphicData uri="http://schemas.openxmlformats.org/drawingml/2006/picture">
+                <pic:pic xmlns:pic="http://schemas.openxmlformats.org/drawingml/2006/picture">
+                  <pic:nvPicPr>
+                    <pic:cNvPr id="935054437" name="圖片 1" descr="一張含有 文字, 螢幕擷取畫面, 字型, 數字 的圖片&#10;&#10;自動產生的描述"/>
+                    <pic:cNvPicPr/>
+                  </pic:nvPicPr>
+                  <pic:blipFill>
+                    <a:blip r:embed="rId9"/>
+                    <a:stretch>
+                      <a:fillRect/>
+                    </a:stretch>
+                  </pic:blipFill>
+                  <pic:spPr>
+                    <a:xfrm>
+                      <a:off x="0" y="0"/>
+                      <a:ext cx="2413615" cy="938628"/>
+                    </a:xfrm>
+                    <a:prstGeom prst="rect">
+                      <a:avLst/>
+                    </a:prstGeom>
+                  </pic:spPr>
+                </pic:pic>
+              </a:graphicData>
+            </a:graphic>
+          </wp:inline>
+        </w:drawing>
+      </w:r>
+      <w:r>
+        <w:drawing>
+          <wp:inline distT="0" distB="0" distL="0" distR="0" wp14:anchorId="0C48BEDA" wp14:editId="2C870ADE">
+            <wp:extent cx="2515642" cy="982518"/>
+            <wp:effectExtent l="0" t="0" r="0" b="8255"/>
+            <wp:docPr id="1073264713" name="圖片 1" descr="一張含有 文字, 螢幕擷取畫面, 字型, 數字 的圖片&#10;&#10;自動產生的描述"/>
+            <wp:cNvGraphicFramePr>
+              <a:graphicFrameLocks xmlns:a="http://schemas.openxmlformats.org/drawingml/2006/main" noChangeAspect="1"/>
+            </wp:cNvGraphicFramePr>
+            <a:graphic xmlns:a="http://schemas.openxmlformats.org/drawingml/2006/main">
+              <a:graphicData uri="http://schemas.openxmlformats.org/drawingml/2006/picture">
+                <pic:pic xmlns:pic="http://schemas.openxmlformats.org/drawingml/2006/picture">
+                  <pic:nvPicPr>
+                    <pic:cNvPr id="1073264713" name="圖片 1" descr="一張含有 文字, 螢幕擷取畫面, 字型, 數字 的圖片&#10;&#10;自動產生的描述"/>
+                    <pic:cNvPicPr/>
+                  </pic:nvPicPr>
+                  <pic:blipFill>
+                    <a:blip r:embed="rId10"/>
+                    <a:stretch>
+                      <a:fillRect/>
+                    </a:stretch>
+                  </pic:blipFill>
+                  <pic:spPr>
+                    <a:xfrm>
+                      <a:off x="0" y="0"/>
+                      <a:ext cx="2536216" cy="990553"/>
                     </a:xfrm>
                     <a:prstGeom prst="rect">
                       <a:avLst/>
@@ -711,6 +896,7 @@
   <w:style w:type="character" w:default="1" w:styleId="a0">
     <w:name w:val="Default Paragraph Font"/>
     <w:uiPriority w:val="1"/>
+    <w:semiHidden/>
     <w:unhideWhenUsed/>
   </w:style>
   <w:style w:type="table" w:default="1" w:styleId="a1">

</xml_diff>